<commit_message>
Added education block. Have chosen profile photo.
</commit_message>
<xml_diff>
--- a/CV.docx
+++ b/CV.docx
@@ -15,27 +15,162 @@
           <w:noProof/>
         </w:rPr>
         <w:pict>
+          <v:roundrect id="_x0000_s1064" style="position:absolute;left:0;text-align:left;margin-left:308.8pt;margin-top:266.55pt;width:188.75pt;height:20.6pt;z-index:251683840" arcsize="10923f" fillcolor="#363c48" stroked="f">
+            <v:textbox style="mso-next-textbox:#_x0000_s1064">
+              <w:txbxContent>
+                <w:p>
+                  <w:pPr>
+                    <w:spacing w:line="240" w:lineRule="auto"/>
+                    <w:rPr>
+                      <w:sz w:val="24"/>
+                      <w:szCs w:val="24"/>
+                    </w:rPr>
+                  </w:pPr>
+                  <w:r>
+                    <w:rPr>
+                      <w:sz w:val="24"/>
+                      <w:szCs w:val="24"/>
+                      <w:lang w:val="en-US"/>
+                    </w:rPr>
+                    <w:t xml:space="preserve"># </w:t>
+                  </w:r>
+                  <w:r>
+                    <w:rPr>
+                      <w:sz w:val="24"/>
+                      <w:szCs w:val="24"/>
+                      <w:lang w:val="en-US"/>
+                    </w:rPr>
+                    <w:t>HTML,CSS,Javascript,TypeScript</w:t>
+                  </w:r>
+                </w:p>
+                <w:p>
+                  <w:pPr>
+                    <w:rPr>
+                      <w:lang w:val="en-US"/>
+                    </w:rPr>
+                  </w:pPr>
+                </w:p>
+              </w:txbxContent>
+            </v:textbox>
+          </v:roundrect>
+        </w:pict>
+      </w:r>
+      <w:r>
+        <w:rPr>
+          <w:noProof/>
+        </w:rPr>
+        <w:pict>
+          <v:roundrect id="_x0000_s1058" style="position:absolute;left:0;text-align:left;margin-left:175.7pt;margin-top:266.55pt;width:125.95pt;height:20.6pt;z-index:251678720" arcsize="10923f" fillcolor="#363c48" stroked="f">
+            <v:textbox style="mso-next-textbox:#_x0000_s1058">
+              <w:txbxContent>
+                <w:p>
+                  <w:pPr>
+                    <w:spacing w:line="240" w:lineRule="auto"/>
+                    <w:rPr>
+                      <w:sz w:val="24"/>
+                      <w:szCs w:val="24"/>
+                    </w:rPr>
+                  </w:pPr>
+                  <w:r>
+                    <w:rPr>
+                      <w:sz w:val="24"/>
+                      <w:szCs w:val="24"/>
+                      <w:lang w:val="en-US"/>
+                    </w:rPr>
+                    <w:t xml:space="preserve"># </w:t>
+                  </w:r>
+                  <w:r>
+                    <w:rPr>
+                      <w:sz w:val="24"/>
+                      <w:szCs w:val="24"/>
+                      <w:lang w:val="en-US"/>
+                    </w:rPr>
+                    <w:t xml:space="preserve">ASP.NET  </w:t>
+                  </w:r>
+                  <w:r>
+                    <w:rPr>
+                      <w:sz w:val="24"/>
+                      <w:szCs w:val="24"/>
+                      <w:lang w:val="en-US"/>
+                    </w:rPr>
+                    <w:t>WebAPI 2</w:t>
+                  </w:r>
+                </w:p>
+                <w:p/>
+              </w:txbxContent>
+            </v:textbox>
+          </v:roundrect>
+        </w:pict>
+      </w:r>
+      <w:r>
+        <w:rPr>
+          <w:noProof/>
+        </w:rPr>
+        <w:pict>
           <v:shapetype id="_x0000_t202" coordsize="21600,21600" o:spt="202" path="m,l,21600r21600,l21600,xe">
             <v:stroke joinstyle="miter"/>
             <v:path gradientshapeok="t" o:connecttype="rect"/>
           </v:shapetype>
-          <v:shape id="_x0000_s1075" type="#_x0000_t202" style="position:absolute;left:0;text-align:left;margin-left:-4.6pt;margin-top:417.3pt;width:180.3pt;height:40.1pt;z-index:251693056">
+          <v:shape id="_x0000_s1076" type="#_x0000_t202" style="position:absolute;left:0;text-align:left;margin-left:264.65pt;margin-top:425.5pt;width:104pt;height:24.2pt;z-index:251694080" fillcolor="#363c48" stroked="f">
             <v:textbox>
               <w:txbxContent>
                 <w:p>
                   <w:pPr>
                     <w:rPr>
-                      <w:lang w:val="en-US"/>
-                    </w:rPr>
-                  </w:pPr>
-                  <w:r>
-                    <w:rPr>
+                      <w:rFonts w:ascii="Segoe UI Historic" w:hAnsi="Segoe UI Historic" w:cs="Segoe UI Historic"/>
+                      <w:lang w:val="en-US"/>
+                    </w:rPr>
+                  </w:pPr>
+                  <w:r>
+                    <w:rPr>
+                      <w:rFonts w:ascii="Segoe UI Historic" w:hAnsi="Segoe UI Historic" w:cs="Segoe UI Historic"/>
+                      <w:lang w:val="en-US"/>
+                    </w:rPr>
+                    <w:t>IT Step Academy</w:t>
+                  </w:r>
+                </w:p>
+              </w:txbxContent>
+            </v:textbox>
+          </v:shape>
+        </w:pict>
+      </w:r>
+      <w:r>
+        <w:rPr>
+          <w:noProof/>
+        </w:rPr>
+        <w:pict>
+          <v:shapetype id="_x0000_t32" coordsize="21600,21600" o:spt="32" o:oned="t" path="m,l21600,21600e" filled="f">
+            <v:path arrowok="t" fillok="f" o:connecttype="none"/>
+            <o:lock v:ext="edit" shapetype="t"/>
+          </v:shapetype>
+          <v:shape id="_x0000_s1078" type="#_x0000_t32" style="position:absolute;left:0;text-align:left;margin-left:250.5pt;margin-top:402.85pt;width:0;height:63.3pt;z-index:251695104" o:connectortype="straight"/>
+        </w:pict>
+      </w:r>
+      <w:r>
+        <w:rPr>
+          <w:noProof/>
+        </w:rPr>
+        <w:pict>
+          <v:shape id="_x0000_s1075" type="#_x0000_t202" style="position:absolute;left:0;text-align:left;margin-left:59.65pt;margin-top:417.3pt;width:180.3pt;height:40.1pt;z-index:251693056" fillcolor="#363c48" stroked="f">
+            <v:textbox>
+              <w:txbxContent>
+                <w:p>
+                  <w:pPr>
+                    <w:rPr>
+                      <w:rFonts w:ascii="Segoe UI Historic" w:hAnsi="Segoe UI Historic" w:cs="Segoe UI Historic"/>
+                      <w:lang w:val="en-US"/>
+                    </w:rPr>
+                  </w:pPr>
+                  <w:r>
+                    <w:rPr>
+                      <w:rFonts w:ascii="Segoe UI Historic" w:hAnsi="Segoe UI Historic" w:cs="Segoe UI Historic"/>
                       <w:lang w:val="en-US"/>
                     </w:rPr>
                     <w:t xml:space="preserve">ONAFT </w:t>
                   </w:r>
                   <w:r>
                     <w:rPr>
+                      <w:rFonts w:ascii="Segoe UI Historic" w:hAnsi="Segoe UI Historic" w:cs="Segoe UI Historic"/>
                       <w:lang w:val="en-US"/>
                     </w:rPr>
                     <w:t>| Information technology and cyber security department</w:t>
@@ -44,6 +179,86 @@
               </w:txbxContent>
             </v:textbox>
           </v:shape>
+        </w:pict>
+      </w:r>
+      <w:r>
+        <w:rPr>
+          <w:noProof/>
+        </w:rPr>
+        <w:pict>
+          <v:roundrect id="_x0000_s1069" style="position:absolute;left:0;text-align:left;margin-left:-17.05pt;margin-top:320.95pt;width:80.7pt;height:20.6pt;z-index:251688960" arcsize="10923f" fillcolor="#363c48" stroked="f">
+            <v:textbox style="mso-next-textbox:#_x0000_s1069">
+              <w:txbxContent>
+                <w:p>
+                  <w:pPr>
+                    <w:spacing w:line="240" w:lineRule="auto"/>
+                    <w:rPr>
+                      <w:lang w:val="en-US"/>
+                    </w:rPr>
+                  </w:pPr>
+                  <w:r>
+                    <w:rPr>
+                      <w:lang w:val="en-US"/>
+                    </w:rPr>
+                    <w:t># Unit testing</w:t>
+                  </w:r>
+                </w:p>
+              </w:txbxContent>
+            </v:textbox>
+          </v:roundrect>
+        </w:pict>
+      </w:r>
+      <w:r>
+        <w:rPr>
+          <w:noProof/>
+        </w:rPr>
+        <w:pict>
+          <v:roundrect id="_x0000_s1062" style="position:absolute;left:0;text-align:left;margin-left:-17.05pt;margin-top:293.15pt;width:95.7pt;height:20.6pt;z-index:251681792" arcsize="10923f" fillcolor="#363c48" stroked="f">
+            <v:textbox style="mso-next-textbox:#_x0000_s1062">
+              <w:txbxContent>
+                <w:p>
+                  <w:pPr>
+                    <w:rPr>
+                      <w:lang w:val="en-US"/>
+                    </w:rPr>
+                  </w:pPr>
+                  <w:r>
+                    <w:rPr>
+                      <w:lang w:val="en-US"/>
+                    </w:rPr>
+                    <w:t>#Design Patterns</w:t>
+                  </w:r>
+                </w:p>
+              </w:txbxContent>
+            </v:textbox>
+          </v:roundrect>
+        </w:pict>
+      </w:r>
+      <w:r>
+        <w:rPr>
+          <w:noProof/>
+        </w:rPr>
+        <w:pict>
+          <v:roundrect id="_x0000_s1056" style="position:absolute;left:0;text-align:left;margin-left:-17.05pt;margin-top:266.55pt;width:91.1pt;height:20.6pt;z-index:251676672" arcsize="10923f" fillcolor="#363c48" stroked="f">
+            <v:textbox style="mso-next-textbox:#_x0000_s1056">
+              <w:txbxContent>
+                <w:p>
+                  <w:pPr>
+                    <w:spacing w:line="240" w:lineRule="auto"/>
+                    <w:rPr>
+                      <w:lang w:val="en-US"/>
+                    </w:rPr>
+                  </w:pPr>
+                  <w:r>
+                    <w:rPr>
+                      <w:lang w:val="en-US"/>
+                    </w:rPr>
+                    <w:t># Angular  5</w:t>
+                  </w:r>
+                </w:p>
+              </w:txbxContent>
+            </v:textbox>
+          </v:roundrect>
         </w:pict>
       </w:r>
       <w:r>
@@ -96,8 +311,8 @@
           <w:noProof/>
         </w:rPr>
         <w:pict>
-          <v:roundrect id="_x0000_s1056" style="position:absolute;left:0;text-align:left;margin-left:-15.75pt;margin-top:266.55pt;width:91.1pt;height:20.6pt;z-index:251676672" arcsize="10923f" fillcolor="#363c48" stroked="f">
-            <v:textbox style="mso-next-textbox:#_x0000_s1056">
+          <v:roundrect id="_x0000_s1065" style="position:absolute;left:0;text-align:left;margin-left:208.5pt;margin-top:320.95pt;width:47.75pt;height:20.6pt;z-index:251684864" arcsize="10923f" fillcolor="#363c48" stroked="f">
+            <v:textbox style="mso-next-textbox:#_x0000_s1065">
               <w:txbxContent>
                 <w:p>
                   <w:pPr>
@@ -110,7 +325,7 @@
                     <w:rPr>
                       <w:lang w:val="en-US"/>
                     </w:rPr>
-                    <w:t># Angular  5</w:t>
+                    <w:t>#WCF</w:t>
                   </w:r>
                 </w:p>
               </w:txbxContent>
@@ -123,8 +338,8 @@
           <w:noProof/>
         </w:rPr>
         <w:pict>
-          <v:roundrect id="_x0000_s1065" style="position:absolute;left:0;text-align:left;margin-left:208.5pt;margin-top:320.95pt;width:47.75pt;height:20.6pt;z-index:251684864" arcsize="10923f" fillcolor="#363c48" stroked="f">
-            <v:textbox style="mso-next-textbox:#_x0000_s1065">
+          <v:roundrect id="_x0000_s1070" style="position:absolute;left:0;text-align:left;margin-left:149.05pt;margin-top:320.95pt;width:51.25pt;height:20.6pt;z-index:251689984" arcsize="10923f" fillcolor="#363c48" stroked="f">
+            <v:textbox style="mso-next-textbox:#_x0000_s1070">
               <w:txbxContent>
                 <w:p>
                   <w:pPr>
@@ -137,7 +352,7 @@
                     <w:rPr>
                       <w:lang w:val="en-US"/>
                     </w:rPr>
-                    <w:t>#WCF</w:t>
+                    <w:t># LINQ</w:t>
                   </w:r>
                 </w:p>
               </w:txbxContent>
@@ -150,21 +365,20 @@
           <w:noProof/>
         </w:rPr>
         <w:pict>
-          <v:roundrect id="_x0000_s1070" style="position:absolute;left:0;text-align:left;margin-left:149.05pt;margin-top:320.95pt;width:51.25pt;height:20.6pt;z-index:251689984" arcsize="10923f" fillcolor="#363c48" stroked="f">
-            <v:textbox style="mso-next-textbox:#_x0000_s1070">
-              <w:txbxContent>
-                <w:p>
-                  <w:pPr>
-                    <w:spacing w:line="240" w:lineRule="auto"/>
-                    <w:rPr>
-                      <w:lang w:val="en-US"/>
-                    </w:rPr>
-                  </w:pPr>
-                  <w:r>
-                    <w:rPr>
-                      <w:lang w:val="en-US"/>
-                    </w:rPr>
-                    <w:t># LINQ</w:t>
+          <v:roundrect id="_x0000_s1072" style="position:absolute;left:0;text-align:left;margin-left:71.15pt;margin-top:320.95pt;width:71.5pt;height:20.6pt;z-index:251691008" arcsize="10923f" fillcolor="#363c48" stroked="f">
+            <v:textbox style="mso-next-textbox:#_x0000_s1072">
+              <w:txbxContent>
+                <w:p>
+                  <w:pPr>
+                    <w:rPr>
+                      <w:lang w:val="en-US"/>
+                    </w:rPr>
+                  </w:pPr>
+                  <w:r>
+                    <w:rPr>
+                      <w:lang w:val="en-US"/>
+                    </w:rPr>
+                    <w:t># ADO.Net</w:t>
                   </w:r>
                 </w:p>
               </w:txbxContent>
@@ -177,20 +391,20 @@
           <w:noProof/>
         </w:rPr>
         <w:pict>
-          <v:roundrect id="_x0000_s1072" style="position:absolute;left:0;text-align:left;margin-left:71.15pt;margin-top:320.95pt;width:71.5pt;height:20.6pt;z-index:251691008" arcsize="10923f" fillcolor="#363c48" stroked="f">
-            <v:textbox style="mso-next-textbox:#_x0000_s1072">
-              <w:txbxContent>
-                <w:p>
-                  <w:pPr>
-                    <w:rPr>
-                      <w:lang w:val="en-US"/>
-                    </w:rPr>
-                  </w:pPr>
-                  <w:r>
-                    <w:rPr>
-                      <w:lang w:val="en-US"/>
-                    </w:rPr>
-                    <w:t># ADO.Net</w:t>
+          <v:roundrect id="_x0000_s1068" style="position:absolute;left:0;text-align:left;margin-left:417.05pt;margin-top:293.15pt;width:91.1pt;height:20.6pt;z-index:251687936" arcsize="10923f" fillcolor="#363c48" stroked="f">
+            <v:textbox style="mso-next-textbox:#_x0000_s1068">
+              <w:txbxContent>
+                <w:p>
+                  <w:pPr>
+                    <w:rPr>
+                      <w:lang w:val="en-US"/>
+                    </w:rPr>
+                  </w:pPr>
+                  <w:r>
+                    <w:rPr>
+                      <w:lang w:val="en-US"/>
+                    </w:rPr>
+                    <w:t># DI | IoC</w:t>
                   </w:r>
                 </w:p>
               </w:txbxContent>
@@ -203,21 +417,20 @@
           <w:noProof/>
         </w:rPr>
         <w:pict>
-          <v:roundrect id="_x0000_s1069" style="position:absolute;left:0;text-align:left;margin-left:-15.75pt;margin-top:320.95pt;width:80.7pt;height:20.6pt;z-index:251688960" arcsize="10923f" fillcolor="#363c48" stroked="f">
-            <v:textbox style="mso-next-textbox:#_x0000_s1069">
-              <w:txbxContent>
-                <w:p>
-                  <w:pPr>
-                    <w:spacing w:line="240" w:lineRule="auto"/>
-                    <w:rPr>
-                      <w:lang w:val="en-US"/>
-                    </w:rPr>
-                  </w:pPr>
-                  <w:r>
-                    <w:rPr>
-                      <w:lang w:val="en-US"/>
-                    </w:rPr>
-                    <w:t># Unit testing</w:t>
+          <v:roundrect id="_x0000_s1067" style="position:absolute;left:0;text-align:left;margin-left:301.65pt;margin-top:293.15pt;width:110.35pt;height:20.6pt;z-index:251686912" arcsize="10923f" fillcolor="#363c48" stroked="f">
+            <v:textbox style="mso-next-textbox:#_x0000_s1067">
+              <w:txbxContent>
+                <w:p>
+                  <w:pPr>
+                    <w:rPr>
+                      <w:lang w:val="en-US"/>
+                    </w:rPr>
+                  </w:pPr>
+                  <w:r>
+                    <w:rPr>
+                      <w:lang w:val="en-US"/>
+                    </w:rPr>
+                    <w:t># Entity Framework</w:t>
                   </w:r>
                 </w:p>
               </w:txbxContent>
@@ -230,20 +443,20 @@
           <w:noProof/>
         </w:rPr>
         <w:pict>
-          <v:roundrect id="_x0000_s1068" style="position:absolute;left:0;text-align:left;margin-left:417.05pt;margin-top:293.15pt;width:91.1pt;height:20.6pt;z-index:251687936" arcsize="10923f" fillcolor="#363c48" stroked="f">
-            <v:textbox style="mso-next-textbox:#_x0000_s1068">
-              <w:txbxContent>
-                <w:p>
-                  <w:pPr>
-                    <w:rPr>
-                      <w:lang w:val="en-US"/>
-                    </w:rPr>
-                  </w:pPr>
-                  <w:r>
-                    <w:rPr>
-                      <w:lang w:val="en-US"/>
-                    </w:rPr>
-                    <w:t># DI | IoC</w:t>
+          <v:roundrect id="_x0000_s1066" style="position:absolute;left:0;text-align:left;margin-left:193.25pt;margin-top:293.15pt;width:103.1pt;height:20.6pt;z-index:251685888" arcsize="10923f" fillcolor="#363c48" stroked="f">
+            <v:textbox style="mso-next-textbox:#_x0000_s1066">
+              <w:txbxContent>
+                <w:p>
+                  <w:pPr>
+                    <w:rPr>
+                      <w:lang w:val="en-US"/>
+                    </w:rPr>
+                  </w:pPr>
+                  <w:r>
+                    <w:rPr>
+                      <w:lang w:val="en-US"/>
+                    </w:rPr>
+                    <w:t>#MS SQL | MySQL</w:t>
                   </w:r>
                 </w:p>
               </w:txbxContent>
@@ -256,58 +469,6 @@
           <w:noProof/>
         </w:rPr>
         <w:pict>
-          <v:roundrect id="_x0000_s1067" style="position:absolute;left:0;text-align:left;margin-left:301.65pt;margin-top:293.15pt;width:110.35pt;height:20.6pt;z-index:251686912" arcsize="10923f" fillcolor="#363c48" stroked="f">
-            <v:textbox style="mso-next-textbox:#_x0000_s1067">
-              <w:txbxContent>
-                <w:p>
-                  <w:pPr>
-                    <w:rPr>
-                      <w:lang w:val="en-US"/>
-                    </w:rPr>
-                  </w:pPr>
-                  <w:r>
-                    <w:rPr>
-                      <w:lang w:val="en-US"/>
-                    </w:rPr>
-                    <w:t># Entity Framework</w:t>
-                  </w:r>
-                </w:p>
-              </w:txbxContent>
-            </v:textbox>
-          </v:roundrect>
-        </w:pict>
-      </w:r>
-      <w:r>
-        <w:rPr>
-          <w:noProof/>
-        </w:rPr>
-        <w:pict>
-          <v:roundrect id="_x0000_s1066" style="position:absolute;left:0;text-align:left;margin-left:193.25pt;margin-top:293.15pt;width:103.1pt;height:20.6pt;z-index:251685888" arcsize="10923f" fillcolor="#363c48" stroked="f">
-            <v:textbox style="mso-next-textbox:#_x0000_s1066">
-              <w:txbxContent>
-                <w:p>
-                  <w:pPr>
-                    <w:rPr>
-                      <w:lang w:val="en-US"/>
-                    </w:rPr>
-                  </w:pPr>
-                  <w:r>
-                    <w:rPr>
-                      <w:lang w:val="en-US"/>
-                    </w:rPr>
-                    <w:t>#MS SQL | MySQL</w:t>
-                  </w:r>
-                </w:p>
-              </w:txbxContent>
-            </v:textbox>
-          </v:roundrect>
-        </w:pict>
-      </w:r>
-      <w:r>
-        <w:rPr>
-          <w:noProof/>
-        </w:rPr>
-        <w:pict>
           <v:roundrect id="_x0000_s1063" style="position:absolute;left:0;text-align:left;margin-left:85.15pt;margin-top:293.15pt;width:101.3pt;height:20.6pt;z-index:251682816" arcsize="10923f" fillcolor="#363c48" stroked="f">
             <v:textbox style="mso-next-textbox:#_x0000_s1063">
               <w:txbxContent>
@@ -324,124 +485,6 @@
                     <w:t># Database theory</w:t>
                   </w:r>
                 </w:p>
-              </w:txbxContent>
-            </v:textbox>
-          </v:roundrect>
-        </w:pict>
-      </w:r>
-      <w:r>
-        <w:rPr>
-          <w:noProof/>
-        </w:rPr>
-        <w:pict>
-          <v:roundrect id="_x0000_s1062" style="position:absolute;left:0;text-align:left;margin-left:-15.75pt;margin-top:293.15pt;width:95.7pt;height:20.6pt;z-index:251681792" arcsize="10923f" fillcolor="#363c48" stroked="f">
-            <v:textbox style="mso-next-textbox:#_x0000_s1062">
-              <w:txbxContent>
-                <w:p>
-                  <w:pPr>
-                    <w:rPr>
-                      <w:lang w:val="en-US"/>
-                    </w:rPr>
-                  </w:pPr>
-                  <w:r>
-                    <w:rPr>
-                      <w:lang w:val="en-US"/>
-                    </w:rPr>
-                    <w:t>#Design Patterns</w:t>
-                  </w:r>
-                </w:p>
-              </w:txbxContent>
-            </v:textbox>
-          </v:roundrect>
-        </w:pict>
-      </w:r>
-      <w:r>
-        <w:rPr>
-          <w:noProof/>
-        </w:rPr>
-        <w:pict>
-          <v:roundrect id="_x0000_s1064" style="position:absolute;left:0;text-align:left;margin-left:334.95pt;margin-top:266.55pt;width:179.75pt;height:20.6pt;z-index:251683840" arcsize="10923f" fillcolor="#363c48" stroked="f">
-            <v:textbox style="mso-next-textbox:#_x0000_s1064">
-              <w:txbxContent>
-                <w:p>
-                  <w:pPr>
-                    <w:spacing w:line="240" w:lineRule="auto"/>
-                    <w:rPr>
-                      <w:sz w:val="24"/>
-                      <w:szCs w:val="24"/>
-                    </w:rPr>
-                  </w:pPr>
-                  <w:r>
-                    <w:rPr>
-                      <w:sz w:val="24"/>
-                      <w:szCs w:val="24"/>
-                      <w:lang w:val="en-US"/>
-                    </w:rPr>
-                    <w:t xml:space="preserve"># </w:t>
-                  </w:r>
-                  <w:r>
-                    <w:rPr>
-                      <w:sz w:val="24"/>
-                      <w:szCs w:val="24"/>
-                      <w:lang w:val="en-US"/>
-                    </w:rPr>
-                    <w:t>HTML,CSS,Javascript,TypeScript</w:t>
-                  </w:r>
-                </w:p>
-                <w:p>
-                  <w:pPr>
-                    <w:rPr>
-                      <w:lang w:val="en-US"/>
-                    </w:rPr>
-                  </w:pPr>
-                </w:p>
-              </w:txbxContent>
-            </v:textbox>
-          </v:roundrect>
-        </w:pict>
-      </w:r>
-      <w:r>
-        <w:rPr>
-          <w:noProof/>
-        </w:rPr>
-        <w:pict>
-          <v:roundrect id="_x0000_s1058" style="position:absolute;left:0;text-align:left;margin-left:175.7pt;margin-top:266.55pt;width:153.8pt;height:20.6pt;z-index:251678720" arcsize="10923f" fillcolor="#363c48" stroked="f">
-            <v:textbox style="mso-next-textbox:#_x0000_s1058">
-              <w:txbxContent>
-                <w:p>
-                  <w:pPr>
-                    <w:spacing w:line="240" w:lineRule="auto"/>
-                    <w:rPr>
-                      <w:sz w:val="24"/>
-                      <w:szCs w:val="24"/>
-                    </w:rPr>
-                  </w:pPr>
-                  <w:r>
-                    <w:rPr>
-                      <w:sz w:val="24"/>
-                      <w:szCs w:val="24"/>
-                      <w:lang w:val="en-US"/>
-                    </w:rPr>
-                    <w:t xml:space="preserve"># </w:t>
-                  </w:r>
-                  <w:r>
-                    <w:rPr>
-                      <w:sz w:val="24"/>
-                      <w:szCs w:val="24"/>
-                      <w:lang w:val="en-US"/>
-                    </w:rPr>
-                    <w:t xml:space="preserve">ASP.NET  </w:t>
-                  </w:r>
-                  <w:r>
-                    <w:rPr>
-                      <w:sz w:val="24"/>
-                      <w:szCs w:val="24"/>
-                      <w:lang w:val="en-US"/>
-                    </w:rPr>
-                    <w:t>WebAPI 2</w:t>
-                  </w:r>
-                </w:p>
-                <w:p/>
               </w:txbxContent>
             </v:textbox>
           </v:roundrect>
@@ -643,7 +686,7 @@
       </w:r>
       <w:r>
         <w:pict>
-          <v:shape id="_x0000_i1025" type="#_x0000_t75" style="width:12.25pt;height:12.25pt">
+          <v:shape id="_x0000_i1025" type="#_x0000_t75" style="width:12pt;height:12pt">
             <v:imagedata r:id="rId7" o:title="003-user"/>
           </v:shape>
         </w:pict>
@@ -909,7 +952,7 @@
       <w:r>
         <w:pict>
           <v:oval id="_x0000_s1041" style="position:absolute;left:0;text-align:left;margin-left:-23.1pt;margin-top:-28.3pt;width:130.8pt;height:129.75pt;z-index:251666432;mso-position-horizontal-relative:text;mso-position-vertical-relative:text" stroked="f">
-            <v:fill r:id="rId9" o:title="FDZky9BPcjA" recolor="t" type="frame"/>
+            <v:fill r:id="rId9" o:title="IMG_2089 square" recolor="t" type="frame"/>
           </v:oval>
         </w:pict>
       </w:r>
@@ -956,7 +999,7 @@
                       <w:color w:val="D9D9D9" w:themeColor="background1" w:themeShade="D9"/>
                       <w:sz w:val="52"/>
                       <w:szCs w:val="52"/>
-                      <w:lang w:val="ru-RU"/>
+                      <w:lang w:val="en-US"/>
                     </w:rPr>
                   </w:pPr>
                   <w:r>
@@ -964,9 +1007,9 @@
                       <w:color w:val="D9D9D9" w:themeColor="background1" w:themeShade="D9"/>
                       <w:sz w:val="52"/>
                       <w:szCs w:val="52"/>
-                      <w:lang w:val="ru-RU"/>
-                    </w:rPr>
-                    <w:t>Ринат Раот</w:t>
+                      <w:lang w:val="en-US"/>
+                    </w:rPr>
+                    <w:t>Rinat Raot</w:t>
                   </w:r>
                 </w:p>
                 <w:p>
@@ -1152,7 +1195,7 @@
         <v:path o:extrusionok="f" gradientshapeok="t" o:connecttype="rect"/>
         <o:lock v:ext="edit" aspectratio="t"/>
       </v:shapetype>
-      <v:shape id="_x0000_i1128" type="#_x0000_t75" style="width:12.25pt;height:12.25pt" o:bullet="t">
+      <v:shape id="_x0000_i1162" type="#_x0000_t75" style="width:12pt;height:12pt" o:bullet="t">
         <v:imagedata r:id="rId1" o:title="003-user"/>
       </v:shape>
     </w:pict>
@@ -1962,7 +2005,7 @@
 </file>
 
 <file path=customXml/itemProps1.xml><?xml version="1.0" encoding="utf-8"?>
-<ds:datastoreItem xmlns:ds="http://schemas.openxmlformats.org/officeDocument/2006/customXml" ds:itemID="{9E4AA204-439B-439C-97D4-58854CB2B2FE}">
+<ds:datastoreItem xmlns:ds="http://schemas.openxmlformats.org/officeDocument/2006/customXml" ds:itemID="{0359E6A7-EC61-4AB5-9C04-7EE44CAEF229}">
   <ds:schemaRefs>
     <ds:schemaRef ds:uri="http://schemas.openxmlformats.org/officeDocument/2006/bibliography"/>
   </ds:schemaRefs>

</xml_diff>

<commit_message>
Working experiance block. Finished.
</commit_message>
<xml_diff>
--- a/CV.docx
+++ b/CV.docx
@@ -15,40 +15,21 @@
           <w:noProof/>
         </w:rPr>
         <w:pict>
-          <v:roundrect id="_x0000_s1064" style="position:absolute;left:0;text-align:left;margin-left:308.8pt;margin-top:266.55pt;width:188.75pt;height:20.6pt;z-index:251683840" arcsize="10923f" fillcolor="#363c48" stroked="f">
-            <v:textbox style="mso-next-textbox:#_x0000_s1064">
-              <w:txbxContent>
-                <w:p>
-                  <w:pPr>
-                    <w:spacing w:line="240" w:lineRule="auto"/>
-                    <w:rPr>
-                      <w:sz w:val="24"/>
-                      <w:szCs w:val="24"/>
-                    </w:rPr>
-                  </w:pPr>
-                  <w:r>
-                    <w:rPr>
-                      <w:sz w:val="24"/>
-                      <w:szCs w:val="24"/>
-                      <w:lang w:val="en-US"/>
-                    </w:rPr>
-                    <w:t xml:space="preserve"># </w:t>
-                  </w:r>
-                  <w:r>
-                    <w:rPr>
-                      <w:sz w:val="24"/>
-                      <w:szCs w:val="24"/>
-                      <w:lang w:val="en-US"/>
-                    </w:rPr>
-                    <w:t>HTML,CSS,Javascript,TypeScript</w:t>
-                  </w:r>
-                </w:p>
-                <w:p>
-                  <w:pPr>
-                    <w:rPr>
-                      <w:lang w:val="en-US"/>
-                    </w:rPr>
-                  </w:pPr>
+          <v:roundrect id="_x0000_s1068" style="position:absolute;left:0;text-align:left;margin-left:417.05pt;margin-top:293.15pt;width:65.2pt;height:20.6pt;z-index:251687936" arcsize="10923f" fillcolor="#363c48" stroked="f">
+            <v:textbox style="mso-next-textbox:#_x0000_s1068">
+              <w:txbxContent>
+                <w:p>
+                  <w:pPr>
+                    <w:rPr>
+                      <w:lang w:val="en-US"/>
+                    </w:rPr>
+                  </w:pPr>
+                  <w:r>
+                    <w:rPr>
+                      <w:lang w:val="en-US"/>
+                    </w:rPr>
+                    <w:t># DI | IoC</w:t>
+                  </w:r>
                 </w:p>
               </w:txbxContent>
             </v:textbox>
@@ -60,46 +41,185 @@
           <w:noProof/>
         </w:rPr>
         <w:pict>
-          <v:roundrect id="_x0000_s1058" style="position:absolute;left:0;text-align:left;margin-left:175.7pt;margin-top:266.55pt;width:125.95pt;height:20.6pt;z-index:251678720" arcsize="10923f" fillcolor="#363c48" stroked="f">
-            <v:textbox style="mso-next-textbox:#_x0000_s1058">
-              <w:txbxContent>
-                <w:p>
-                  <w:pPr>
-                    <w:spacing w:line="240" w:lineRule="auto"/>
-                    <w:rPr>
-                      <w:sz w:val="24"/>
-                      <w:szCs w:val="24"/>
-                    </w:rPr>
-                  </w:pPr>
-                  <w:r>
-                    <w:rPr>
-                      <w:sz w:val="24"/>
-                      <w:szCs w:val="24"/>
-                      <w:lang w:val="en-US"/>
-                    </w:rPr>
-                    <w:t xml:space="preserve"># </w:t>
-                  </w:r>
-                  <w:r>
-                    <w:rPr>
-                      <w:sz w:val="24"/>
-                      <w:szCs w:val="24"/>
-                      <w:lang w:val="en-US"/>
-                    </w:rPr>
-                    <w:t xml:space="preserve">ASP.NET  </w:t>
-                  </w:r>
-                  <w:r>
-                    <w:rPr>
-                      <w:sz w:val="24"/>
-                      <w:szCs w:val="24"/>
-                      <w:lang w:val="en-US"/>
-                    </w:rPr>
-                    <w:t>WebAPI 2</w:t>
-                  </w:r>
-                </w:p>
-                <w:p/>
-              </w:txbxContent>
-            </v:textbox>
-          </v:roundrect>
+          <v:rect id="_x0000_s1083" style="position:absolute;left:0;text-align:left;margin-left:78.35pt;margin-top:579.05pt;width:296.75pt;height:85.35pt;z-index:251700224" stroked="f">
+            <v:textbox>
+              <w:txbxContent>
+                <w:p>
+                  <w:pPr>
+                    <w:rPr>
+                      <w:color w:val="1D1B11" w:themeColor="background2" w:themeShade="1A"/>
+                      <w:lang w:val="en-US"/>
+                    </w:rPr>
+                  </w:pPr>
+                  <w:r>
+                    <w:rPr>
+                      <w:color w:val="1D1B11" w:themeColor="background2" w:themeShade="1A"/>
+                      <w:lang w:val="en-US"/>
+                    </w:rPr>
+                    <w:t>Worked on 3 projects.</w:t>
+                  </w:r>
+                  <w:r>
+                    <w:rPr>
+                      <w:color w:val="1D1B11" w:themeColor="background2" w:themeShade="1A"/>
+                      <w:lang w:val="en-US"/>
+                    </w:rPr>
+                    <w:br/>
+                    <w:t xml:space="preserve">First was full-stack. Had developed </w:t>
+                  </w:r>
+                  <w:r>
+                    <w:rPr>
+                      <w:color w:val="1D1B11" w:themeColor="background2" w:themeShade="1A"/>
+                      <w:lang w:val="en-US"/>
+                    </w:rPr>
+                    <w:t>b</w:t>
+                  </w:r>
+                  <w:r>
+                    <w:rPr>
+                      <w:color w:val="1D1B11" w:themeColor="background2" w:themeShade="1A"/>
+                      <w:lang w:val="en-US"/>
+                    </w:rPr>
+                    <w:t>a</w:t>
+                  </w:r>
+                  <w:r>
+                    <w:rPr>
+                      <w:color w:val="1D1B11" w:themeColor="background2" w:themeShade="1A"/>
+                      <w:lang w:val="en-US"/>
+                    </w:rPr>
+                    <w:t>ck-end</w:t>
+                  </w:r>
+                  <w:r>
+                    <w:rPr>
+                      <w:color w:val="1D1B11" w:themeColor="background2" w:themeShade="1A"/>
+                      <w:lang w:val="en-US"/>
+                    </w:rPr>
+                    <w:t xml:space="preserve"> depending on existed front-end. And a little bit of front-end work.</w:t>
+                  </w:r>
+                  <w:r>
+                    <w:rPr>
+                      <w:color w:val="1D1B11" w:themeColor="background2" w:themeShade="1A"/>
+                      <w:lang w:val="en-US"/>
+                    </w:rPr>
+                    <w:br/>
+                    <w:t>After that worked on back-end project.</w:t>
+                  </w:r>
+                  <w:r>
+                    <w:rPr>
+                      <w:color w:val="1D1B11" w:themeColor="background2" w:themeShade="1A"/>
+                      <w:lang w:val="en-US"/>
+                    </w:rPr>
+                    <w:br/>
+                    <w:t>The final project was fully front-end on Angular 5.</w:t>
+                  </w:r>
+                </w:p>
+              </w:txbxContent>
+            </v:textbox>
+          </v:rect>
+        </w:pict>
+      </w:r>
+      <w:r>
+        <w:rPr>
+          <w:noProof/>
+        </w:rPr>
+        <w:pict>
+          <v:rect id="_x0000_s1082" style="position:absolute;left:0;text-align:left;margin-left:73pt;margin-top:552.85pt;width:110.5pt;height:26.2pt;z-index:251699200" filled="f" stroked="f">
+            <v:textbox>
+              <w:txbxContent>
+                <w:p>
+                  <w:pPr>
+                    <w:rPr>
+                      <w:color w:val="262626" w:themeColor="text1" w:themeTint="D9"/>
+                      <w:lang w:val="en-US"/>
+                    </w:rPr>
+                  </w:pPr>
+                  <w:r>
+                    <w:rPr>
+                      <w:color w:val="262626" w:themeColor="text1" w:themeTint="D9"/>
+                      <w:lang w:val="en-US"/>
+                    </w:rPr>
+                    <w:t>Full-stack developer</w:t>
+                  </w:r>
+                </w:p>
+              </w:txbxContent>
+            </v:textbox>
+          </v:rect>
+        </w:pict>
+      </w:r>
+      <w:r>
+        <w:rPr>
+          <w:noProof/>
+        </w:rPr>
+        <w:pict>
+          <v:rect id="_x0000_s1081" style="position:absolute;left:0;text-align:left;margin-left:72.75pt;margin-top:531.85pt;width:109.15pt;height:28.65pt;z-index:251698176" filled="f" stroked="f">
+            <v:textbox>
+              <w:txbxContent>
+                <w:p>
+                  <w:pPr>
+                    <w:rPr>
+                      <w:color w:val="0D0D0D" w:themeColor="text1" w:themeTint="F2"/>
+                      <w:sz w:val="28"/>
+                      <w:szCs w:val="28"/>
+                      <w:lang w:val="en-US"/>
+                    </w:rPr>
+                  </w:pPr>
+                  <w:r>
+                    <w:rPr>
+                      <w:color w:val="0D0D0D" w:themeColor="text1" w:themeTint="F2"/>
+                      <w:sz w:val="28"/>
+                      <w:szCs w:val="28"/>
+                      <w:u w:val="single"/>
+                      <w:lang w:val="en-US"/>
+                    </w:rPr>
+                    <w:t>HYS Enterprise</w:t>
+                  </w:r>
+                </w:p>
+              </w:txbxContent>
+            </v:textbox>
+          </v:rect>
+        </w:pict>
+      </w:r>
+      <w:r>
+        <w:rPr>
+          <w:noProof/>
+        </w:rPr>
+        <w:pict>
+          <v:rect id="_x0000_s1080" style="position:absolute;left:0;text-align:left;margin-left:-2.1pt;margin-top:531.85pt;width:80.75pt;height:37.65pt;z-index:251697152" stroked="f">
+            <v:textbox>
+              <w:txbxContent>
+                <w:p>
+                  <w:pPr>
+                    <w:rPr>
+                      <w:rFonts w:ascii="Segoe UI Historic" w:hAnsi="Segoe UI Historic" w:cs="Segoe UI Historic"/>
+                      <w:color w:val="262626" w:themeColor="text1" w:themeTint="D9"/>
+                      <w:sz w:val="18"/>
+                      <w:szCs w:val="18"/>
+                      <w:lang w:val="en-US"/>
+                    </w:rPr>
+                  </w:pPr>
+                  <w:r>
+                    <w:rPr>
+                      <w:rFonts w:ascii="Segoe UI Historic" w:hAnsi="Segoe UI Historic" w:cs="Segoe UI Historic"/>
+                      <w:color w:val="262626" w:themeColor="text1" w:themeTint="D9"/>
+                      <w:sz w:val="18"/>
+                      <w:szCs w:val="18"/>
+                      <w:lang w:val="en-US"/>
+                    </w:rPr>
+                    <w:t>Aug. 2018</w:t>
+                  </w:r>
+                  <w:r>
+                    <w:rPr>
+                      <w:rFonts w:ascii="Segoe UI Historic" w:hAnsi="Segoe UI Historic" w:cs="Segoe UI Historic"/>
+                      <w:color w:val="262626" w:themeColor="text1" w:themeTint="D9"/>
+                      <w:sz w:val="18"/>
+                      <w:szCs w:val="18"/>
+                      <w:lang w:val="en-US"/>
+                    </w:rPr>
+                    <w:br/>
+                    <w:t>November 2019</w:t>
+                  </w:r>
+                </w:p>
+              </w:txbxContent>
+            </v:textbox>
+          </v:rect>
         </w:pict>
       </w:r>
       <w:r>
@@ -111,6 +231,143 @@
             <v:stroke joinstyle="miter"/>
             <v:path gradientshapeok="t" o:connecttype="rect"/>
           </v:shapetype>
+          <v:shape id="_x0000_s1079" type="#_x0000_t202" style="position:absolute;left:0;text-align:left;margin-left:-41.85pt;margin-top:493.4pt;width:177.65pt;height:31.55pt;z-index:251696128" filled="f" stroked="f" strokecolor="#bfbfbf [2412]">
+            <v:textbox style="mso-next-textbox:#_x0000_s1079">
+              <w:txbxContent>
+                <w:p>
+                  <w:pPr>
+                    <w:rPr>
+                      <w:rFonts w:ascii="Gadugi" w:hAnsi="Gadugi"/>
+                      <w:noProof/>
+                      <w:sz w:val="32"/>
+                      <w:szCs w:val="32"/>
+                      <w:lang w:val="en-US"/>
+                    </w:rPr>
+                  </w:pPr>
+                  <w:r>
+                    <w:rPr>
+                      <w:rFonts w:ascii="Gadugi" w:hAnsi="Gadugi"/>
+                      <w:noProof/>
+                      <w:color w:val="17365D" w:themeColor="text2" w:themeShade="BF"/>
+                      <w:sz w:val="32"/>
+                      <w:szCs w:val="32"/>
+                      <w:lang w:val="en-US"/>
+                    </w:rPr>
+                    <w:t xml:space="preserve"># </w:t>
+                  </w:r>
+                  <w:r>
+                    <w:rPr>
+                      <w:rFonts w:ascii="Gadugi" w:hAnsi="Gadugi"/>
+                      <w:noProof/>
+                      <w:sz w:val="32"/>
+                      <w:szCs w:val="32"/>
+                      <w:lang w:val="en-US"/>
+                    </w:rPr>
+                    <w:t xml:space="preserve"> Working experiance</w:t>
+                  </w:r>
+                </w:p>
+              </w:txbxContent>
+            </v:textbox>
+          </v:shape>
+        </w:pict>
+      </w:r>
+      <w:r>
+        <w:rPr>
+          <w:noProof/>
+        </w:rPr>
+        <w:pict>
+          <v:roundrect id="_x0000_s1064" style="position:absolute;left:0;text-align:left;margin-left:308.8pt;margin-top:266.55pt;width:188.75pt;height:20.6pt;z-index:251683840" arcsize="10923f" fillcolor="#363c48" stroked="f">
+            <v:textbox style="mso-next-textbox:#_x0000_s1064">
+              <w:txbxContent>
+                <w:p>
+                  <w:pPr>
+                    <w:spacing w:line="240" w:lineRule="auto"/>
+                    <w:rPr>
+                      <w:sz w:val="24"/>
+                      <w:szCs w:val="24"/>
+                    </w:rPr>
+                  </w:pPr>
+                  <w:r>
+                    <w:rPr>
+                      <w:sz w:val="24"/>
+                      <w:szCs w:val="24"/>
+                      <w:lang w:val="en-US"/>
+                    </w:rPr>
+                    <w:t xml:space="preserve"># </w:t>
+                  </w:r>
+                  <w:r>
+                    <w:rPr>
+                      <w:sz w:val="24"/>
+                      <w:szCs w:val="24"/>
+                      <w:lang w:val="en-US"/>
+                    </w:rPr>
+                    <w:t>HTML,CSS,Javascript,TypeScript</w:t>
+                  </w:r>
+                </w:p>
+                <w:p>
+                  <w:pPr>
+                    <w:rPr>
+                      <w:lang w:val="en-US"/>
+                    </w:rPr>
+                  </w:pPr>
+                </w:p>
+              </w:txbxContent>
+            </v:textbox>
+          </v:roundrect>
+        </w:pict>
+      </w:r>
+      <w:r>
+        <w:rPr>
+          <w:noProof/>
+        </w:rPr>
+        <w:pict>
+          <v:roundrect id="_x0000_s1058" style="position:absolute;left:0;text-align:left;margin-left:175.7pt;margin-top:266.55pt;width:125.95pt;height:20.6pt;z-index:251678720" arcsize="10923f" fillcolor="#363c48" stroked="f">
+            <v:textbox style="mso-next-textbox:#_x0000_s1058">
+              <w:txbxContent>
+                <w:p>
+                  <w:pPr>
+                    <w:spacing w:line="240" w:lineRule="auto"/>
+                    <w:rPr>
+                      <w:sz w:val="24"/>
+                      <w:szCs w:val="24"/>
+                    </w:rPr>
+                  </w:pPr>
+                  <w:r>
+                    <w:rPr>
+                      <w:sz w:val="24"/>
+                      <w:szCs w:val="24"/>
+                      <w:lang w:val="en-US"/>
+                    </w:rPr>
+                    <w:t xml:space="preserve"># </w:t>
+                  </w:r>
+                  <w:r>
+                    <w:rPr>
+                      <w:sz w:val="24"/>
+                      <w:szCs w:val="24"/>
+                      <w:lang w:val="en-US"/>
+                    </w:rPr>
+                    <w:t xml:space="preserve">ASP.NET  </w:t>
+                  </w:r>
+                  <w:r>
+                    <w:rPr>
+                      <w:sz w:val="24"/>
+                      <w:szCs w:val="24"/>
+                      <w:lang w:val="en-US"/>
+                    </w:rPr>
+                    <w:t>WebAPI 2</w:t>
+                  </w:r>
+                </w:p>
+                <w:p/>
+              </w:txbxContent>
+            </v:textbox>
+          </v:roundrect>
+        </w:pict>
+      </w:r>
+      <w:r>
+        <w:rPr>
+          <w:noProof/>
+        </w:rPr>
+        <w:pict>
           <v:shape id="_x0000_s1076" type="#_x0000_t202" style="position:absolute;left:0;text-align:left;margin-left:264.65pt;margin-top:425.5pt;width:104pt;height:24.2pt;z-index:251694080" fillcolor="#363c48" stroked="f">
             <v:textbox>
               <w:txbxContent>
@@ -218,6 +475,7 @@
               <w:txbxContent>
                 <w:p>
                   <w:pPr>
+                    <w:spacing w:line="240" w:lineRule="auto"/>
                     <w:rPr>
                       <w:lang w:val="en-US"/>
                     </w:rPr>
@@ -391,32 +649,6 @@
           <w:noProof/>
         </w:rPr>
         <w:pict>
-          <v:roundrect id="_x0000_s1068" style="position:absolute;left:0;text-align:left;margin-left:417.05pt;margin-top:293.15pt;width:91.1pt;height:20.6pt;z-index:251687936" arcsize="10923f" fillcolor="#363c48" stroked="f">
-            <v:textbox style="mso-next-textbox:#_x0000_s1068">
-              <w:txbxContent>
-                <w:p>
-                  <w:pPr>
-                    <w:rPr>
-                      <w:lang w:val="en-US"/>
-                    </w:rPr>
-                  </w:pPr>
-                  <w:r>
-                    <w:rPr>
-                      <w:lang w:val="en-US"/>
-                    </w:rPr>
-                    <w:t># DI | IoC</w:t>
-                  </w:r>
-                </w:p>
-              </w:txbxContent>
-            </v:textbox>
-          </v:roundrect>
-        </w:pict>
-      </w:r>
-      <w:r>
-        <w:rPr>
-          <w:noProof/>
-        </w:rPr>
-        <w:pict>
           <v:roundrect id="_x0000_s1067" style="position:absolute;left:0;text-align:left;margin-left:301.65pt;margin-top:293.15pt;width:110.35pt;height:20.6pt;z-index:251686912" arcsize="10923f" fillcolor="#363c48" stroked="f">
             <v:textbox style="mso-next-textbox:#_x0000_s1067">
               <w:txbxContent>
@@ -448,6 +680,7 @@
               <w:txbxContent>
                 <w:p>
                   <w:pPr>
+                    <w:spacing w:line="240" w:lineRule="auto"/>
                     <w:rPr>
                       <w:lang w:val="en-US"/>
                     </w:rPr>
@@ -474,6 +707,7 @@
               <w:txbxContent>
                 <w:p>
                   <w:pPr>
+                    <w:spacing w:line="240" w:lineRule="auto"/>
                     <w:rPr>
                       <w:lang w:val="en-US"/>
                     </w:rPr>
@@ -686,7 +920,7 @@
       </w:r>
       <w:r>
         <w:pict>
-          <v:shape id="_x0000_i1025" type="#_x0000_t75" style="width:12pt;height:12pt">
+          <v:shape id="_x0000_i1025" type="#_x0000_t75" style="width:12.25pt;height:12.25pt">
             <v:imagedata r:id="rId7" o:title="003-user"/>
           </v:shape>
         </w:pict>
@@ -1160,6 +1394,288 @@
           <w:lang w:val="en-US"/>
         </w:rPr>
         <w:t xml:space="preserve"> </w:t>
+      </w:r>
+      <w:r>
+        <w:rPr>
+          <w:lang w:val="en-US"/>
+        </w:rPr>
+        <w:t xml:space="preserve">    </w:t>
+      </w:r>
+      <w:r>
+        <w:rPr>
+          <w:lang w:val="en-US"/>
+        </w:rPr>
+        <w:br/>
+      </w:r>
+      <w:r>
+        <w:rPr>
+          <w:lang w:val="en-US"/>
+        </w:rPr>
+        <w:br/>
+      </w:r>
+      <w:r>
+        <w:rPr>
+          <w:lang w:val="en-US"/>
+        </w:rPr>
+        <w:br/>
+      </w:r>
+      <w:r>
+        <w:rPr>
+          <w:lang w:val="en-US"/>
+        </w:rPr>
+        <w:br/>
+      </w:r>
+      <w:r>
+        <w:rPr>
+          <w:lang w:val="en-US"/>
+        </w:rPr>
+        <w:br/>
+      </w:r>
+      <w:r>
+        <w:rPr>
+          <w:lang w:val="en-US"/>
+        </w:rPr>
+        <w:br/>
+      </w:r>
+      <w:r>
+        <w:rPr>
+          <w:lang w:val="en-US"/>
+        </w:rPr>
+        <w:br/>
+      </w:r>
+      <w:r>
+        <w:rPr>
+          <w:lang w:val="en-US"/>
+        </w:rPr>
+        <w:br/>
+      </w:r>
+      <w:r>
+        <w:rPr>
+          <w:lang w:val="en-US"/>
+        </w:rPr>
+        <w:br/>
+      </w:r>
+      <w:r>
+        <w:rPr>
+          <w:lang w:val="en-US"/>
+        </w:rPr>
+        <w:br/>
+      </w:r>
+      <w:r>
+        <w:rPr>
+          <w:lang w:val="en-US"/>
+        </w:rPr>
+        <w:br/>
+      </w:r>
+      <w:r>
+        <w:rPr>
+          <w:lang w:val="en-US"/>
+        </w:rPr>
+        <w:br/>
+      </w:r>
+      <w:r>
+        <w:rPr>
+          <w:lang w:val="en-US"/>
+        </w:rPr>
+        <w:br/>
+      </w:r>
+      <w:r>
+        <w:rPr>
+          <w:lang w:val="en-US"/>
+        </w:rPr>
+        <w:br/>
+      </w:r>
+      <w:r>
+        <w:rPr>
+          <w:lang w:val="en-US"/>
+        </w:rPr>
+        <w:br/>
+      </w:r>
+      <w:r>
+        <w:rPr>
+          <w:lang w:val="en-US"/>
+        </w:rPr>
+        <w:br/>
+      </w:r>
+      <w:r>
+        <w:rPr>
+          <w:lang w:val="en-US"/>
+        </w:rPr>
+        <w:br/>
+      </w:r>
+      <w:r>
+        <w:rPr>
+          <w:lang w:val="en-US"/>
+        </w:rPr>
+        <w:br/>
+      </w:r>
+      <w:r>
+        <w:rPr>
+          <w:lang w:val="en-US"/>
+        </w:rPr>
+        <w:br/>
+      </w:r>
+      <w:r>
+        <w:rPr>
+          <w:lang w:val="en-US"/>
+        </w:rPr>
+        <w:br/>
+      </w:r>
+      <w:r>
+        <w:rPr>
+          <w:lang w:val="en-US"/>
+        </w:rPr>
+        <w:br/>
+      </w:r>
+      <w:r>
+        <w:rPr>
+          <w:lang w:val="en-US"/>
+        </w:rPr>
+        <w:br/>
+      </w:r>
+      <w:r>
+        <w:rPr>
+          <w:lang w:val="en-US"/>
+        </w:rPr>
+        <w:br/>
+      </w:r>
+      <w:r>
+        <w:rPr>
+          <w:lang w:val="en-US"/>
+        </w:rPr>
+        <w:br/>
+      </w:r>
+      <w:r>
+        <w:rPr>
+          <w:lang w:val="en-US"/>
+        </w:rPr>
+        <w:br/>
+      </w:r>
+      <w:r>
+        <w:rPr>
+          <w:lang w:val="en-US"/>
+        </w:rPr>
+        <w:br/>
+      </w:r>
+      <w:r>
+        <w:rPr>
+          <w:lang w:val="en-US"/>
+        </w:rPr>
+        <w:br/>
+      </w:r>
+      <w:r>
+        <w:rPr>
+          <w:lang w:val="en-US"/>
+        </w:rPr>
+        <w:br/>
+      </w:r>
+      <w:r>
+        <w:rPr>
+          <w:lang w:val="en-US"/>
+        </w:rPr>
+        <w:br/>
+      </w:r>
+      <w:r>
+        <w:rPr>
+          <w:lang w:val="en-US"/>
+        </w:rPr>
+        <w:br/>
+      </w:r>
+      <w:r>
+        <w:rPr>
+          <w:lang w:val="en-US"/>
+        </w:rPr>
+        <w:br/>
+      </w:r>
+      <w:r>
+        <w:rPr>
+          <w:lang w:val="en-US"/>
+        </w:rPr>
+        <w:br/>
+      </w:r>
+      <w:r>
+        <w:rPr>
+          <w:lang w:val="en-US"/>
+        </w:rPr>
+        <w:br/>
+      </w:r>
+      <w:r>
+        <w:rPr>
+          <w:lang w:val="en-US"/>
+        </w:rPr>
+        <w:br/>
+      </w:r>
+      <w:r>
+        <w:rPr>
+          <w:lang w:val="en-US"/>
+        </w:rPr>
+        <w:br/>
+      </w:r>
+      <w:r>
+        <w:rPr>
+          <w:lang w:val="en-US"/>
+        </w:rPr>
+        <w:br/>
+      </w:r>
+      <w:r>
+        <w:rPr>
+          <w:lang w:val="en-US"/>
+        </w:rPr>
+        <w:br/>
+      </w:r>
+      <w:r>
+        <w:rPr>
+          <w:lang w:val="en-US"/>
+        </w:rPr>
+        <w:br/>
+      </w:r>
+      <w:r>
+        <w:rPr>
+          <w:lang w:val="en-US"/>
+        </w:rPr>
+        <w:br/>
+      </w:r>
+      <w:r>
+        <w:rPr>
+          <w:lang w:val="en-US"/>
+        </w:rPr>
+        <w:br/>
+      </w:r>
+      <w:r>
+        <w:rPr>
+          <w:lang w:val="en-US"/>
+        </w:rPr>
+        <w:br/>
+      </w:r>
+      <w:r>
+        <w:rPr>
+          <w:lang w:val="en-US"/>
+        </w:rPr>
+        <w:br/>
+      </w:r>
+      <w:r>
+        <w:rPr>
+          <w:lang w:val="en-US"/>
+        </w:rPr>
+        <w:br/>
+      </w:r>
+      <w:r>
+        <w:rPr>
+          <w:lang w:val="en-US"/>
+        </w:rPr>
+        <w:br/>
+      </w:r>
+      <w:r>
+        <w:rPr>
+          <w:lang w:val="en-US"/>
+        </w:rPr>
+        <w:br/>
+      </w:r>
+      <w:r>
+        <w:rPr>
+          <w:lang w:val="en-US"/>
+        </w:rPr>
+        <w:br/>
       </w:r>
     </w:p>
     <w:sectPr>
@@ -1195,7 +1711,7 @@
         <v:path o:extrusionok="f" gradientshapeok="t" o:connecttype="rect"/>
         <o:lock v:ext="edit" aspectratio="t"/>
       </v:shapetype>
-      <v:shape id="_x0000_i1162" type="#_x0000_t75" style="width:12pt;height:12pt" o:bullet="t">
+      <v:shape id="_x0000_i1189" type="#_x0000_t75" style="width:12.25pt;height:12.25pt" o:bullet="t">
         <v:imagedata r:id="rId1" o:title="003-user"/>
       </v:shape>
     </w:pict>
@@ -2005,7 +2521,7 @@
 </file>
 
 <file path=customXml/itemProps1.xml><?xml version="1.0" encoding="utf-8"?>
-<ds:datastoreItem xmlns:ds="http://schemas.openxmlformats.org/officeDocument/2006/customXml" ds:itemID="{0359E6A7-EC61-4AB5-9C04-7EE44CAEF229}">
+<ds:datastoreItem xmlns:ds="http://schemas.openxmlformats.org/officeDocument/2006/customXml" ds:itemID="{33BDB049-8C56-44F4-BC5E-7ABD401AB484}">
   <ds:schemaRefs>
     <ds:schemaRef ds:uri="http://schemas.openxmlformats.org/officeDocument/2006/bibliography"/>
   </ds:schemaRefs>

</xml_diff>